<commit_message>
Update project docs and understanding
</commit_message>
<xml_diff>
--- a/Start-Stop ShopPulse.docx
+++ b/Start-Stop ShopPulse.docx
@@ -62,7 +62,128 @@
           <w:sz w:val="28"/>
           <w:szCs w:val="28"/>
         </w:rPr>
-        <w:t>Activate the Environment:</w:t>
+        <w:t xml:space="preserve">Activate the Environment: </w:t>
+      </w:r>
+    </w:p>
+    <w:p>
+      <w:pPr>
+        <w:rPr>
+          <w:rFonts w:cstheme="minorHAnsi"/>
+          <w:sz w:val="28"/>
+          <w:szCs w:val="28"/>
+        </w:rPr>
+      </w:pPr>
+      <w:proofErr w:type="spellStart"/>
+      <w:r>
+        <w:rPr>
+          <w:rFonts w:cstheme="minorHAnsi"/>
+          <w:sz w:val="28"/>
+          <w:szCs w:val="28"/>
+        </w:rPr>
+        <w:t>venv</w:t>
+      </w:r>
+      <w:proofErr w:type="spellEnd"/>
+      <w:r>
+        <w:rPr>
+          <w:rFonts w:cstheme="minorHAnsi"/>
+          <w:sz w:val="28"/>
+          <w:szCs w:val="28"/>
+        </w:rPr>
+        <w:t>\Scripts\activate</w:t>
+      </w:r>
+    </w:p>
+    <w:p>
+      <w:pPr>
+        <w:rPr>
+          <w:rFonts w:cstheme="minorHAnsi"/>
+          <w:sz w:val="28"/>
+          <w:szCs w:val="28"/>
+        </w:rPr>
+      </w:pPr>
+    </w:p>
+    <w:p>
+      <w:pPr>
+        <w:rPr>
+          <w:rFonts w:cstheme="minorHAnsi"/>
+          <w:sz w:val="28"/>
+          <w:szCs w:val="28"/>
+        </w:rPr>
+      </w:pPr>
+      <w:r>
+        <w:rPr>
+          <w:rFonts w:cstheme="minorHAnsi"/>
+          <w:sz w:val="28"/>
+          <w:szCs w:val="28"/>
+        </w:rPr>
+        <w:t xml:space="preserve">2) </w:t>
+      </w:r>
+      <w:r>
+        <w:rPr>
+          <w:rFonts w:cstheme="minorHAnsi"/>
+          <w:sz w:val="28"/>
+          <w:szCs w:val="28"/>
+        </w:rPr>
+        <w:t>Start the Docker / Data Pipeline (The "Backend")</w:t>
+      </w:r>
+    </w:p>
+    <w:p>
+      <w:pPr>
+        <w:rPr>
+          <w:rFonts w:cstheme="minorHAnsi"/>
+          <w:sz w:val="28"/>
+          <w:szCs w:val="28"/>
+        </w:rPr>
+      </w:pPr>
+      <w:r>
+        <w:rPr>
+          <w:rFonts w:cstheme="minorHAnsi"/>
+          <w:sz w:val="28"/>
+          <w:szCs w:val="28"/>
+        </w:rPr>
+        <w:t>docker-compose up --build -d</w:t>
+      </w:r>
+    </w:p>
+    <w:p>
+      <w:pPr>
+        <w:rPr>
+          <w:rFonts w:cstheme="minorHAnsi"/>
+          <w:sz w:val="28"/>
+          <w:szCs w:val="28"/>
+        </w:rPr>
+      </w:pPr>
+    </w:p>
+    <w:p>
+      <w:pPr>
+        <w:rPr>
+          <w:rFonts w:cstheme="minorHAnsi"/>
+          <w:sz w:val="28"/>
+          <w:szCs w:val="28"/>
+        </w:rPr>
+      </w:pPr>
+    </w:p>
+    <w:p>
+      <w:pPr>
+        <w:rPr>
+          <w:rFonts w:cstheme="minorHAnsi"/>
+          <w:sz w:val="28"/>
+          <w:szCs w:val="28"/>
+        </w:rPr>
+      </w:pPr>
+      <w:r>
+        <w:rPr>
+          <w:rFonts w:cstheme="minorHAnsi"/>
+          <w:sz w:val="28"/>
+          <w:szCs w:val="28"/>
+        </w:rPr>
+        <w:t xml:space="preserve">3) </w:t>
+      </w:r>
+      <w:r>
+        <w:rPr>
+          <w:rFonts w:cstheme="minorHAnsi"/>
+          <w:sz w:val="28"/>
+          <w:szCs w:val="28"/>
+        </w:rPr>
+        <w:t>Verify Docker Working</w:t>
       </w:r>
       <w:r>
         <w:rPr>
@@ -72,15 +193,31 @@
         </w:rPr>
         <w:t xml:space="preserve"> </w:t>
       </w:r>
-    </w:p>
-    <w:p>
-      <w:pPr>
-        <w:rPr>
-          <w:rFonts w:cstheme="minorHAnsi"/>
-          <w:sz w:val="28"/>
-          <w:szCs w:val="28"/>
-        </w:rPr>
-      </w:pPr>
+      <w:r>
+        <w:rPr>
+          <w:rFonts w:cstheme="minorHAnsi"/>
+          <w:sz w:val="28"/>
+          <w:szCs w:val="28"/>
+        </w:rPr>
+        <w:t>:</w:t>
+      </w:r>
+    </w:p>
+    <w:p>
+      <w:pPr>
+        <w:rPr>
+          <w:rFonts w:cstheme="minorHAnsi"/>
+          <w:sz w:val="28"/>
+          <w:szCs w:val="28"/>
+        </w:rPr>
+      </w:pPr>
+      <w:r>
+        <w:rPr>
+          <w:rFonts w:cstheme="minorHAnsi"/>
+          <w:sz w:val="28"/>
+          <w:szCs w:val="28"/>
+        </w:rPr>
+        <w:t xml:space="preserve">docker </w:t>
+      </w:r>
       <w:proofErr w:type="spellStart"/>
       <w:r>
         <w:rPr>
@@ -88,7 +225,7 @@
           <w:sz w:val="28"/>
           <w:szCs w:val="28"/>
         </w:rPr>
-        <w:t>venv</w:t>
+        <w:t>ps</w:t>
       </w:r>
       <w:proofErr w:type="spellEnd"/>
       <w:r>
@@ -97,158 +234,67 @@
           <w:sz w:val="28"/>
           <w:szCs w:val="28"/>
         </w:rPr>
-        <w:t>\Scripts\activate</w:t>
-      </w:r>
-    </w:p>
-    <w:p>
-      <w:pPr>
-        <w:rPr>
-          <w:rFonts w:cstheme="minorHAnsi"/>
-          <w:sz w:val="28"/>
-          <w:szCs w:val="28"/>
-        </w:rPr>
-      </w:pPr>
-    </w:p>
-    <w:p>
-      <w:pPr>
-        <w:rPr>
-          <w:rFonts w:cstheme="minorHAnsi"/>
-          <w:sz w:val="28"/>
-          <w:szCs w:val="28"/>
-        </w:rPr>
-      </w:pPr>
-      <w:r>
-        <w:rPr>
-          <w:rFonts w:cstheme="minorHAnsi"/>
-          <w:sz w:val="28"/>
-          <w:szCs w:val="28"/>
-        </w:rPr>
-        <w:t xml:space="preserve">2) </w:t>
-      </w:r>
-      <w:r>
-        <w:rPr>
-          <w:rFonts w:cstheme="minorHAnsi"/>
-          <w:sz w:val="28"/>
-          <w:szCs w:val="28"/>
-        </w:rPr>
-        <w:t xml:space="preserve">Start the </w:t>
-      </w:r>
-      <w:r>
-        <w:rPr>
-          <w:rFonts w:cstheme="minorHAnsi"/>
-          <w:sz w:val="28"/>
-          <w:szCs w:val="28"/>
-        </w:rPr>
-        <w:t xml:space="preserve">Docker / </w:t>
-      </w:r>
-      <w:r>
-        <w:rPr>
-          <w:rFonts w:cstheme="minorHAnsi"/>
-          <w:sz w:val="28"/>
-          <w:szCs w:val="28"/>
-        </w:rPr>
-        <w:t>Data Pipeline (The "Backend")</w:t>
-      </w:r>
-    </w:p>
-    <w:p>
-      <w:pPr>
-        <w:rPr>
-          <w:rFonts w:cstheme="minorHAnsi"/>
-          <w:sz w:val="28"/>
-          <w:szCs w:val="28"/>
-        </w:rPr>
-      </w:pPr>
-      <w:r>
-        <w:rPr>
-          <w:rFonts w:cstheme="minorHAnsi"/>
-          <w:sz w:val="28"/>
-          <w:szCs w:val="28"/>
-        </w:rPr>
-        <w:t>docker-compose up --build -d</w:t>
-      </w:r>
-    </w:p>
-    <w:p>
-      <w:pPr>
-        <w:rPr>
-          <w:rFonts w:cstheme="minorHAnsi"/>
-          <w:sz w:val="28"/>
-          <w:szCs w:val="28"/>
-        </w:rPr>
-      </w:pPr>
-    </w:p>
-    <w:p>
-      <w:pPr>
-        <w:rPr>
-          <w:rFonts w:cstheme="minorHAnsi"/>
-          <w:sz w:val="28"/>
-          <w:szCs w:val="28"/>
-        </w:rPr>
-      </w:pPr>
-    </w:p>
-    <w:p>
-      <w:pPr>
-        <w:rPr>
-          <w:rFonts w:cstheme="minorHAnsi"/>
-          <w:sz w:val="28"/>
-          <w:szCs w:val="28"/>
-        </w:rPr>
-      </w:pPr>
-      <w:r>
-        <w:rPr>
-          <w:rFonts w:cstheme="minorHAnsi"/>
-          <w:sz w:val="28"/>
-          <w:szCs w:val="28"/>
-        </w:rPr>
-        <w:t xml:space="preserve">3) </w:t>
-      </w:r>
-      <w:r>
-        <w:rPr>
-          <w:rFonts w:cstheme="minorHAnsi"/>
-          <w:sz w:val="28"/>
-          <w:szCs w:val="28"/>
-        </w:rPr>
-        <w:t xml:space="preserve">Verify </w:t>
-      </w:r>
-      <w:r>
-        <w:rPr>
-          <w:rFonts w:cstheme="minorHAnsi"/>
-          <w:sz w:val="28"/>
-          <w:szCs w:val="28"/>
-        </w:rPr>
-        <w:t>Docker Working</w:t>
-      </w:r>
-      <w:r>
-        <w:rPr>
-          <w:rFonts w:cstheme="minorHAnsi"/>
-          <w:sz w:val="28"/>
-          <w:szCs w:val="28"/>
-        </w:rPr>
-        <w:t xml:space="preserve"> </w:t>
-      </w:r>
-      <w:r>
-        <w:rPr>
-          <w:rFonts w:cstheme="minorHAnsi"/>
-          <w:sz w:val="28"/>
-          <w:szCs w:val="28"/>
-        </w:rPr>
-        <w:t>:</w:t>
-      </w:r>
-    </w:p>
-    <w:p>
-      <w:pPr>
-        <w:rPr>
-          <w:rFonts w:cstheme="minorHAnsi"/>
-          <w:sz w:val="28"/>
-          <w:szCs w:val="28"/>
-        </w:rPr>
-      </w:pPr>
-      <w:r>
-        <w:rPr>
-          <w:rFonts w:cstheme="minorHAnsi"/>
-          <w:sz w:val="28"/>
-          <w:szCs w:val="28"/>
-        </w:rPr>
-        <w:t xml:space="preserve">docker </w:t>
+        <w:t xml:space="preserve">    (You should see containers for Zookeeper, Kafka, the Generator, and Spark.)</w:t>
+      </w:r>
+    </w:p>
+    <w:p>
+      <w:pPr>
+        <w:rPr>
+          <w:rFonts w:cstheme="minorHAnsi"/>
+          <w:sz w:val="28"/>
+          <w:szCs w:val="28"/>
+        </w:rPr>
+      </w:pPr>
+    </w:p>
+    <w:p>
+      <w:pPr>
+        <w:rPr>
+          <w:rFonts w:cstheme="minorHAnsi"/>
+          <w:sz w:val="28"/>
+          <w:szCs w:val="28"/>
+        </w:rPr>
+      </w:pPr>
+      <w:r>
+        <w:rPr>
+          <w:rFonts w:cstheme="minorHAnsi"/>
+          <w:sz w:val="28"/>
+          <w:szCs w:val="28"/>
+        </w:rPr>
+        <w:t xml:space="preserve">4) </w:t>
+      </w:r>
+      <w:r>
+        <w:rPr>
+          <w:rFonts w:cstheme="minorHAnsi"/>
+          <w:sz w:val="28"/>
+          <w:szCs w:val="28"/>
+        </w:rPr>
+        <w:t>Check Data:</w:t>
+      </w:r>
+    </w:p>
+    <w:p>
+      <w:pPr>
+        <w:rPr>
+          <w:rFonts w:cstheme="minorHAnsi"/>
+          <w:sz w:val="28"/>
+          <w:szCs w:val="28"/>
+        </w:rPr>
+      </w:pPr>
+      <w:r>
+        <w:rPr>
+          <w:rFonts w:cstheme="minorHAnsi"/>
+          <w:sz w:val="28"/>
+          <w:szCs w:val="28"/>
+          <w:highlight w:val="cyan"/>
+        </w:rPr>
+        <w:t>IMP</w:t>
+      </w:r>
+      <w:r>
+        <w:rPr>
+          <w:rFonts w:cstheme="minorHAnsi"/>
+          <w:sz w:val="28"/>
+          <w:szCs w:val="28"/>
+        </w:rPr>
+        <w:t xml:space="preserve"> :- Verify a new folder named ‘</w:t>
       </w:r>
       <w:proofErr w:type="spellStart"/>
       <w:r>
@@ -257,7 +303,7 @@
           <w:sz w:val="28"/>
           <w:szCs w:val="28"/>
         </w:rPr>
-        <w:t>ps</w:t>
+        <w:t>spark_data</w:t>
       </w:r>
       <w:proofErr w:type="spellEnd"/>
       <w:r>
@@ -266,83 +312,7 @@
           <w:sz w:val="28"/>
           <w:szCs w:val="28"/>
         </w:rPr>
-        <w:t xml:space="preserve">    (Y</w:t>
-      </w:r>
-      <w:r>
-        <w:rPr>
-          <w:rFonts w:cstheme="minorHAnsi"/>
-          <w:sz w:val="28"/>
-          <w:szCs w:val="28"/>
-        </w:rPr>
-        <w:t>ou should see containers for Zookeeper, Kafka, the Generator, and Spark.</w:t>
-      </w:r>
-      <w:r>
-        <w:rPr>
-          <w:rFonts w:cstheme="minorHAnsi"/>
-          <w:sz w:val="28"/>
-          <w:szCs w:val="28"/>
-        </w:rPr>
-        <w:t>)</w:t>
-      </w:r>
-    </w:p>
-    <w:p>
-      <w:pPr>
-        <w:rPr>
-          <w:rFonts w:cstheme="minorHAnsi"/>
-          <w:sz w:val="28"/>
-          <w:szCs w:val="28"/>
-        </w:rPr>
-      </w:pPr>
-    </w:p>
-    <w:p>
-      <w:pPr>
-        <w:rPr>
-          <w:rFonts w:cstheme="minorHAnsi"/>
-          <w:sz w:val="28"/>
-          <w:szCs w:val="28"/>
-        </w:rPr>
-      </w:pPr>
-      <w:r>
-        <w:rPr>
-          <w:rFonts w:cstheme="minorHAnsi"/>
-          <w:sz w:val="28"/>
-          <w:szCs w:val="28"/>
-        </w:rPr>
-        <w:t xml:space="preserve">4) </w:t>
-      </w:r>
-      <w:r>
-        <w:rPr>
-          <w:rFonts w:cstheme="minorHAnsi"/>
-          <w:sz w:val="28"/>
-          <w:szCs w:val="28"/>
-        </w:rPr>
-        <w:t>Check Data:</w:t>
-      </w:r>
-    </w:p>
-    <w:p>
-      <w:pPr>
-        <w:rPr>
-          <w:rFonts w:cstheme="minorHAnsi"/>
-          <w:sz w:val="28"/>
-          <w:szCs w:val="28"/>
-        </w:rPr>
-      </w:pPr>
-      <w:r>
-        <w:rPr>
-          <w:rFonts w:cstheme="minorHAnsi"/>
-          <w:sz w:val="28"/>
-          <w:szCs w:val="28"/>
-          <w:highlight w:val="cyan"/>
-        </w:rPr>
-        <w:t>IMP</w:t>
-      </w:r>
-      <w:r>
-        <w:rPr>
-          <w:rFonts w:cstheme="minorHAnsi"/>
-          <w:sz w:val="28"/>
-          <w:szCs w:val="28"/>
-        </w:rPr>
-        <w:t xml:space="preserve"> :- Verify a new folder named ‘</w:t>
+        <w:t>’ created having sub-folder named ‘checkpoints’ and ‘</w:t>
       </w:r>
       <w:proofErr w:type="spellStart"/>
       <w:r>
@@ -351,7 +321,7 @@
           <w:sz w:val="28"/>
           <w:szCs w:val="28"/>
         </w:rPr>
-        <w:t>spark_data</w:t>
+        <w:t>silver_layer</w:t>
       </w:r>
       <w:proofErr w:type="spellEnd"/>
       <w:r>
@@ -360,7 +330,7 @@
           <w:sz w:val="28"/>
           <w:szCs w:val="28"/>
         </w:rPr>
-        <w:t>’ created having sub-folder named ‘checkpoints’ and ‘</w:t>
+        <w:t>’. Check if files “.</w:t>
       </w:r>
       <w:proofErr w:type="spellStart"/>
       <w:r>
@@ -369,6 +339,24 @@
           <w:sz w:val="28"/>
           <w:szCs w:val="28"/>
         </w:rPr>
+        <w:t>paraquet.crc</w:t>
+      </w:r>
+      <w:proofErr w:type="spellEnd"/>
+      <w:r>
+        <w:rPr>
+          <w:rFonts w:cstheme="minorHAnsi"/>
+          <w:sz w:val="28"/>
+          <w:szCs w:val="28"/>
+        </w:rPr>
+        <w:t>” generated in ‘</w:t>
+      </w:r>
+      <w:proofErr w:type="spellStart"/>
+      <w:r>
+        <w:rPr>
+          <w:rFonts w:cstheme="minorHAnsi"/>
+          <w:sz w:val="28"/>
+          <w:szCs w:val="28"/>
+        </w:rPr>
         <w:t>silver_layer</w:t>
       </w:r>
       <w:proofErr w:type="spellEnd"/>
@@ -378,59 +366,7 @@
           <w:sz w:val="28"/>
           <w:szCs w:val="28"/>
         </w:rPr>
-        <w:t>’. Check if files “.</w:t>
-      </w:r>
-      <w:proofErr w:type="spellStart"/>
-      <w:r>
-        <w:rPr>
-          <w:rFonts w:cstheme="minorHAnsi"/>
-          <w:sz w:val="28"/>
-          <w:szCs w:val="28"/>
-        </w:rPr>
-        <w:t>paraquet.crc</w:t>
-      </w:r>
-      <w:proofErr w:type="spellEnd"/>
-      <w:r>
-        <w:rPr>
-          <w:rFonts w:cstheme="minorHAnsi"/>
-          <w:sz w:val="28"/>
-          <w:szCs w:val="28"/>
-        </w:rPr>
-        <w:t xml:space="preserve">” generated in </w:t>
-      </w:r>
-      <w:r>
-        <w:rPr>
-          <w:rFonts w:cstheme="minorHAnsi"/>
-          <w:sz w:val="28"/>
-          <w:szCs w:val="28"/>
-        </w:rPr>
-        <w:t>‘</w:t>
-      </w:r>
-      <w:proofErr w:type="spellStart"/>
-      <w:r>
-        <w:rPr>
-          <w:rFonts w:cstheme="minorHAnsi"/>
-          <w:sz w:val="28"/>
-          <w:szCs w:val="28"/>
-        </w:rPr>
-        <w:t>silver_layer</w:t>
-      </w:r>
-      <w:proofErr w:type="spellEnd"/>
-      <w:r>
-        <w:rPr>
-          <w:rFonts w:cstheme="minorHAnsi"/>
-          <w:sz w:val="28"/>
-          <w:szCs w:val="28"/>
-        </w:rPr>
-        <w:t>’</w:t>
-      </w:r>
-      <w:r>
-        <w:rPr>
-          <w:rFonts w:cstheme="minorHAnsi"/>
-          <w:sz w:val="28"/>
-          <w:szCs w:val="28"/>
-        </w:rPr>
-        <w:t xml:space="preserve"> folder. If </w:t>
+        <w:t xml:space="preserve">’ folder. If </w:t>
       </w:r>
       <w:proofErr w:type="gramStart"/>
       <w:r>
@@ -560,15 +496,7 @@
           <w:sz w:val="28"/>
           <w:szCs w:val="28"/>
         </w:rPr>
-        <w:t>Run the Dashboard (The "Frontend")</w:t>
-      </w:r>
-      <w:r>
-        <w:rPr>
-          <w:rFonts w:cstheme="minorHAnsi"/>
-          <w:sz w:val="28"/>
-          <w:szCs w:val="28"/>
-        </w:rPr>
-        <w:t>:</w:t>
+        <w:t>Run the Dashboard (The "Frontend"):</w:t>
       </w:r>
     </w:p>
     <w:p>
@@ -618,13 +546,6 @@
     </w:p>
     <w:p>
       <w:pPr>
-        <w:rPr>
-          <w:rFonts w:cstheme="minorHAnsi"/>
-          <w:sz w:val="28"/>
-          <w:szCs w:val="28"/>
-        </w:rPr>
-      </w:pPr>
-      <w:r>
         <w:rPr>
           <w:rFonts w:cstheme="minorHAnsi"/>
           <w:b/>
@@ -634,6 +555,53 @@
           <w:highlight w:val="yellow"/>
           <w:u w:val="single"/>
         </w:rPr>
+      </w:pPr>
+    </w:p>
+    <w:p>
+      <w:pPr>
+        <w:rPr>
+          <w:rFonts w:cstheme="minorHAnsi"/>
+          <w:b/>
+          <w:bCs/>
+          <w:sz w:val="28"/>
+          <w:szCs w:val="28"/>
+          <w:highlight w:val="yellow"/>
+          <w:u w:val="single"/>
+        </w:rPr>
+      </w:pPr>
+    </w:p>
+    <w:p>
+      <w:pPr>
+        <w:rPr>
+          <w:rFonts w:cstheme="minorHAnsi"/>
+          <w:b/>
+          <w:bCs/>
+          <w:sz w:val="28"/>
+          <w:szCs w:val="28"/>
+          <w:highlight w:val="yellow"/>
+          <w:u w:val="single"/>
+        </w:rPr>
+      </w:pPr>
+    </w:p>
+    <w:p>
+      <w:pPr>
+        <w:rPr>
+          <w:rFonts w:cstheme="minorHAnsi"/>
+          <w:sz w:val="28"/>
+          <w:szCs w:val="28"/>
+        </w:rPr>
+      </w:pPr>
+      <w:r>
+        <w:rPr>
+          <w:rFonts w:cstheme="minorHAnsi"/>
+          <w:b/>
+          <w:bCs/>
+          <w:sz w:val="28"/>
+          <w:szCs w:val="28"/>
+          <w:highlight w:val="yellow"/>
+          <w:u w:val="single"/>
+        </w:rPr>
+        <w:lastRenderedPageBreak/>
         <w:t>STOP</w:t>
       </w:r>
       <w:r>
@@ -669,7 +637,6 @@
           <w:szCs w:val="28"/>
           <w:highlight w:val="cyan"/>
         </w:rPr>
-        <w:lastRenderedPageBreak/>
         <w:t>IMP</w:t>
       </w:r>
       <w:r>
@@ -781,15 +748,7 @@
           <w:sz w:val="28"/>
           <w:szCs w:val="28"/>
         </w:rPr>
-        <w:t xml:space="preserve">(Optional) </w:t>
-      </w:r>
-      <w:r>
-        <w:rPr>
-          <w:rFonts w:cstheme="minorHAnsi"/>
-          <w:sz w:val="28"/>
-          <w:szCs w:val="28"/>
-        </w:rPr>
-        <w:t>Deactivate Virtual Environment:</w:t>
+        <w:t>(Optional) Deactivate Virtual Environment:</w:t>
       </w:r>
     </w:p>
     <w:p>
@@ -1422,6 +1381,7 @@
   <w:style w:type="character" w:default="1" w:styleId="DefaultParagraphFont">
     <w:name w:val="Default Paragraph Font"/>
     <w:uiPriority w:val="1"/>
+    <w:semiHidden/>
     <w:unhideWhenUsed/>
   </w:style>
   <w:style w:type="table" w:default="1" w:styleId="TableNormal">

</xml_diff>

<commit_message>
Updated ShopPulse project doc
</commit_message>
<xml_diff>
--- a/Start-Stop ShopPulse.docx
+++ b/Start-Stop ShopPulse.docx
@@ -267,6 +267,23 @@
           <w:rFonts w:cstheme="minorHAnsi"/>
           <w:sz w:val="28"/>
           <w:szCs w:val="28"/>
+          <w:highlight w:val="cyan"/>
+        </w:rPr>
+        <w:t>DON’T DO THIS</w:t>
+      </w:r>
+      <w:r>
+        <w:rPr>
+          <w:rFonts w:cstheme="minorHAnsi"/>
+          <w:sz w:val="28"/>
+          <w:szCs w:val="28"/>
+        </w:rPr>
+        <w:t xml:space="preserve"> </w:t>
+      </w:r>
+      <w:r>
+        <w:rPr>
+          <w:rFonts w:cstheme="minorHAnsi"/>
+          <w:sz w:val="28"/>
+          <w:szCs w:val="28"/>
         </w:rPr>
         <w:t>Check Data:</w:t>
       </w:r>
@@ -284,7 +301,6 @@
           <w:rFonts w:cstheme="minorHAnsi"/>
           <w:sz w:val="28"/>
           <w:szCs w:val="28"/>
-          <w:highlight w:val="cyan"/>
         </w:rPr>
         <w:t>IMP</w:t>
       </w:r>
@@ -637,7 +653,15 @@
           <w:szCs w:val="28"/>
           <w:highlight w:val="cyan"/>
         </w:rPr>
-        <w:t>IMP</w:t>
+        <w:t>DON’T DO THIS</w:t>
+      </w:r>
+      <w:r>
+        <w:rPr>
+          <w:rFonts w:cstheme="minorHAnsi"/>
+          <w:sz w:val="28"/>
+          <w:szCs w:val="28"/>
+        </w:rPr>
+        <w:t>, Not Necessary</w:t>
       </w:r>
       <w:r>
         <w:rPr>

</xml_diff>